<commit_message>
Added HTML Error Responses
</commit_message>
<xml_diff>
--- a/Useful Exception References.docx
+++ b/Useful Exception References.docx
@@ -100,8 +100,8 @@
         <w:tblLook w:val="04A0" w:firstRow="1" w:lastRow="0" w:firstColumn="1" w:lastColumn="0" w:noHBand="0" w:noVBand="1"/>
       </w:tblPr>
       <w:tblGrid>
-        <w:gridCol w:w="1881"/>
-        <w:gridCol w:w="2458"/>
+        <w:gridCol w:w="1874"/>
+        <w:gridCol w:w="2465"/>
         <w:gridCol w:w="4291"/>
       </w:tblGrid>
       <w:tr>
@@ -526,7 +526,734 @@
     </w:tbl>
     <w:p>
       <w:pPr>
+        <w:rPr>
+          <w:rFonts w:ascii="Abadi" w:hAnsi="Abadi"/>
+          <w:sz w:val="24"/>
+          <w:szCs w:val="24"/>
+        </w:rPr>
+      </w:pPr>
+    </w:p>
+    <w:p>
+      <w:pPr>
+        <w:rPr>
+          <w:rFonts w:ascii="Abadi" w:hAnsi="Abadi"/>
+          <w:b/>
+          <w:bCs/>
+          <w:sz w:val="48"/>
+          <w:szCs w:val="48"/>
+          <w:u w:val="single"/>
+        </w:rPr>
+      </w:pPr>
+      <w:r>
+        <w:rPr>
+          <w:rFonts w:ascii="Abadi" w:hAnsi="Abadi"/>
+          <w:b/>
+          <w:bCs/>
+          <w:sz w:val="48"/>
+          <w:szCs w:val="48"/>
+          <w:u w:val="single"/>
+        </w:rPr>
+        <w:t>HTML RESPONSE CODES</w:t>
+      </w:r>
+    </w:p>
+    <w:p>
+      <w:pPr>
         <w:ind w:left="720"/>
+        <w:rPr>
+          <w:rFonts w:ascii="Abadi" w:hAnsi="Abadi"/>
+          <w:b/>
+          <w:bCs/>
+          <w:sz w:val="32"/>
+          <w:szCs w:val="32"/>
+        </w:rPr>
+      </w:pPr>
+      <w:r>
+        <w:rPr>
+          <w:rFonts w:ascii="Abadi" w:hAnsi="Abadi"/>
+          <w:b/>
+          <w:bCs/>
+          <w:sz w:val="32"/>
+          <w:szCs w:val="32"/>
+        </w:rPr>
+        <w:t>Code</w:t>
+      </w:r>
+      <w:r>
+        <w:rPr>
+          <w:rFonts w:ascii="Abadi" w:hAnsi="Abadi"/>
+          <w:b/>
+          <w:bCs/>
+          <w:sz w:val="32"/>
+          <w:szCs w:val="32"/>
+        </w:rPr>
+        <w:t xml:space="preserve"> </w:t>
+      </w:r>
+      <w:r>
+        <w:rPr>
+          <w:rFonts w:ascii="Abadi" w:hAnsi="Abadi"/>
+          <w:b/>
+          <w:bCs/>
+          <w:sz w:val="32"/>
+          <w:szCs w:val="32"/>
+        </w:rPr>
+        <w:t>–</w:t>
+      </w:r>
+      <w:r>
+        <w:rPr>
+          <w:rFonts w:ascii="Abadi" w:hAnsi="Abadi"/>
+          <w:b/>
+          <w:bCs/>
+          <w:sz w:val="32"/>
+          <w:szCs w:val="32"/>
+        </w:rPr>
+        <w:t xml:space="preserve"> </w:t>
+      </w:r>
+      <w:r>
+        <w:rPr>
+          <w:rFonts w:ascii="Abadi" w:hAnsi="Abadi"/>
+          <w:b/>
+          <w:bCs/>
+          <w:sz w:val="32"/>
+          <w:szCs w:val="32"/>
+        </w:rPr>
+        <w:t>415 Unsupported media type</w:t>
+      </w:r>
+    </w:p>
+    <w:tbl>
+      <w:tblPr>
+        <w:tblStyle w:val="TableGrid"/>
+        <w:tblW w:w="0" w:type="auto"/>
+        <w:tblInd w:w="720" w:type="dxa"/>
+        <w:tblLook w:val="04A0" w:firstRow="1" w:lastRow="0" w:firstColumn="1" w:lastColumn="0" w:noHBand="0" w:noVBand="1"/>
+      </w:tblPr>
+      <w:tblGrid>
+        <w:gridCol w:w="1499"/>
+        <w:gridCol w:w="4436"/>
+        <w:gridCol w:w="2695"/>
+      </w:tblGrid>
+      <w:tr>
+        <w:tc>
+          <w:tcPr>
+            <w:tcW w:w="1499" w:type="dxa"/>
+            <w:shd w:val="clear" w:color="auto" w:fill="808080" w:themeFill="background1" w:themeFillShade="80"/>
+          </w:tcPr>
+          <w:p>
+            <w:pPr>
+              <w:rPr>
+                <w:rFonts w:ascii="Abadi" w:hAnsi="Abadi"/>
+                <w:sz w:val="24"/>
+                <w:szCs w:val="24"/>
+              </w:rPr>
+            </w:pPr>
+            <w:r>
+              <w:rPr>
+                <w:rFonts w:ascii="Abadi" w:hAnsi="Abadi"/>
+                <w:sz w:val="24"/>
+                <w:szCs w:val="24"/>
+              </w:rPr>
+              <w:t>Scenario</w:t>
+            </w:r>
+          </w:p>
+        </w:tc>
+        <w:tc>
+          <w:tcPr>
+            <w:tcW w:w="4436" w:type="dxa"/>
+            <w:shd w:val="clear" w:color="auto" w:fill="808080" w:themeFill="background1" w:themeFillShade="80"/>
+          </w:tcPr>
+          <w:p>
+            <w:pPr>
+              <w:rPr>
+                <w:rFonts w:ascii="Abadi" w:hAnsi="Abadi"/>
+                <w:sz w:val="24"/>
+                <w:szCs w:val="24"/>
+              </w:rPr>
+            </w:pPr>
+            <w:r>
+              <w:rPr>
+                <w:rFonts w:ascii="Abadi" w:hAnsi="Abadi"/>
+                <w:sz w:val="24"/>
+                <w:szCs w:val="24"/>
+              </w:rPr>
+              <w:t>Cause</w:t>
+            </w:r>
+          </w:p>
+        </w:tc>
+        <w:tc>
+          <w:tcPr>
+            <w:tcW w:w="2695" w:type="dxa"/>
+            <w:shd w:val="clear" w:color="auto" w:fill="808080" w:themeFill="background1" w:themeFillShade="80"/>
+          </w:tcPr>
+          <w:p>
+            <w:pPr>
+              <w:rPr>
+                <w:rFonts w:ascii="Abadi" w:hAnsi="Abadi"/>
+                <w:sz w:val="24"/>
+                <w:szCs w:val="24"/>
+              </w:rPr>
+            </w:pPr>
+            <w:r>
+              <w:rPr>
+                <w:rFonts w:ascii="Abadi" w:hAnsi="Abadi"/>
+                <w:sz w:val="24"/>
+                <w:szCs w:val="24"/>
+              </w:rPr>
+              <w:t>Solution</w:t>
+            </w:r>
+          </w:p>
+        </w:tc>
+      </w:tr>
+      <w:tr>
+        <w:tc>
+          <w:tcPr>
+            <w:tcW w:w="1499" w:type="dxa"/>
+          </w:tcPr>
+          <w:p>
+            <w:pPr>
+              <w:rPr>
+                <w:rFonts w:ascii="Abadi" w:hAnsi="Abadi"/>
+                <w:sz w:val="24"/>
+                <w:szCs w:val="24"/>
+              </w:rPr>
+            </w:pPr>
+            <w:r>
+              <w:rPr>
+                <w:rFonts w:ascii="Abadi" w:hAnsi="Abadi"/>
+                <w:sz w:val="24"/>
+                <w:szCs w:val="24"/>
+              </w:rPr>
+              <w:lastRenderedPageBreak/>
+              <w:t xml:space="preserve">Encountered when </w:t>
+            </w:r>
+            <w:r>
+              <w:rPr>
+                <w:rFonts w:ascii="Abadi" w:hAnsi="Abadi"/>
+                <w:sz w:val="24"/>
+                <w:szCs w:val="24"/>
+              </w:rPr>
+              <w:t>anticipating a response from a REST API or making an HTTP Post request.</w:t>
+            </w:r>
+          </w:p>
+        </w:tc>
+        <w:tc>
+          <w:tcPr>
+            <w:tcW w:w="4436" w:type="dxa"/>
+          </w:tcPr>
+          <w:p>
+            <w:pPr>
+              <w:rPr>
+                <w:rFonts w:ascii="Abadi" w:hAnsi="Abadi"/>
+                <w:sz w:val="24"/>
+                <w:szCs w:val="24"/>
+              </w:rPr>
+            </w:pPr>
+            <w:r>
+              <w:rPr>
+                <w:rFonts w:ascii="Abadi" w:hAnsi="Abadi"/>
+                <w:sz w:val="24"/>
+                <w:szCs w:val="24"/>
+              </w:rPr>
+              <w:t>Th</w:t>
+            </w:r>
+            <w:r>
+              <w:rPr>
+                <w:rFonts w:ascii="Abadi" w:hAnsi="Abadi"/>
+                <w:sz w:val="24"/>
+                <w:szCs w:val="24"/>
+              </w:rPr>
+              <w:t>is has usually happened because the API was expecting data in a certain form and was given data in a different from.</w:t>
+            </w:r>
+          </w:p>
+          <w:p>
+            <w:pPr>
+              <w:rPr>
+                <w:rFonts w:ascii="Abadi" w:hAnsi="Abadi"/>
+                <w:sz w:val="24"/>
+                <w:szCs w:val="24"/>
+              </w:rPr>
+            </w:pPr>
+          </w:p>
+          <w:p>
+            <w:pPr>
+              <w:rPr>
+                <w:rFonts w:ascii="Abadi" w:hAnsi="Abadi"/>
+                <w:sz w:val="24"/>
+                <w:szCs w:val="24"/>
+              </w:rPr>
+            </w:pPr>
+            <w:proofErr w:type="gramStart"/>
+            <w:r>
+              <w:rPr>
+                <w:rFonts w:ascii="Abadi" w:hAnsi="Abadi"/>
+                <w:sz w:val="24"/>
+                <w:szCs w:val="24"/>
+              </w:rPr>
+              <w:t>e.g.</w:t>
+            </w:r>
+            <w:proofErr w:type="gramEnd"/>
+            <w:r>
+              <w:rPr>
+                <w:rFonts w:ascii="Abadi" w:hAnsi="Abadi"/>
+                <w:sz w:val="24"/>
+                <w:szCs w:val="24"/>
+              </w:rPr>
+              <w:t xml:space="preserve"> Expecting an int but receiving a string.</w:t>
+            </w:r>
+          </w:p>
+          <w:p>
+            <w:pPr>
+              <w:rPr>
+                <w:rFonts w:ascii="Abadi" w:hAnsi="Abadi"/>
+                <w:sz w:val="24"/>
+                <w:szCs w:val="24"/>
+              </w:rPr>
+            </w:pPr>
+          </w:p>
+          <w:p>
+            <w:pPr>
+              <w:rPr>
+                <w:rFonts w:ascii="Abadi" w:hAnsi="Abadi"/>
+                <w:sz w:val="24"/>
+                <w:szCs w:val="24"/>
+              </w:rPr>
+            </w:pPr>
+            <w:r>
+              <w:rPr>
+                <w:rFonts w:ascii="Abadi" w:hAnsi="Abadi"/>
+                <w:sz w:val="24"/>
+                <w:szCs w:val="24"/>
+              </w:rPr>
+              <w:t>A model contains the properties:</w:t>
+            </w:r>
+          </w:p>
+          <w:p>
+            <w:pPr>
+              <w:rPr>
+                <w:rFonts w:ascii="Abadi" w:hAnsi="Abadi"/>
+                <w:sz w:val="24"/>
+                <w:szCs w:val="24"/>
+              </w:rPr>
+            </w:pPr>
+          </w:p>
+          <w:p>
+            <w:pPr>
+              <w:rPr>
+                <w:rFonts w:ascii="Abadi" w:hAnsi="Abadi"/>
+                <w:sz w:val="24"/>
+                <w:szCs w:val="24"/>
+              </w:rPr>
+            </w:pPr>
+            <w:r>
+              <w:rPr>
+                <w:rFonts w:ascii="Abadi" w:hAnsi="Abadi"/>
+                <w:sz w:val="24"/>
+                <w:szCs w:val="24"/>
+              </w:rPr>
+              <w:t xml:space="preserve">public int </w:t>
+            </w:r>
+            <w:proofErr w:type="gramStart"/>
+            <w:r>
+              <w:rPr>
+                <w:rFonts w:ascii="Abadi" w:hAnsi="Abadi"/>
+                <w:sz w:val="24"/>
+                <w:szCs w:val="24"/>
+              </w:rPr>
+              <w:t>id;</w:t>
+            </w:r>
+            <w:proofErr w:type="gramEnd"/>
+          </w:p>
+          <w:p>
+            <w:pPr>
+              <w:rPr>
+                <w:rFonts w:ascii="Abadi" w:hAnsi="Abadi"/>
+                <w:sz w:val="24"/>
+                <w:szCs w:val="24"/>
+              </w:rPr>
+            </w:pPr>
+            <w:r>
+              <w:rPr>
+                <w:rFonts w:ascii="Abadi" w:hAnsi="Abadi"/>
+                <w:sz w:val="24"/>
+                <w:szCs w:val="24"/>
+              </w:rPr>
+              <w:t xml:space="preserve">public string </w:t>
+            </w:r>
+            <w:proofErr w:type="gramStart"/>
+            <w:r>
+              <w:rPr>
+                <w:rFonts w:ascii="Abadi" w:hAnsi="Abadi"/>
+                <w:sz w:val="24"/>
+                <w:szCs w:val="24"/>
+              </w:rPr>
+              <w:t>name;</w:t>
+            </w:r>
+            <w:proofErr w:type="gramEnd"/>
+          </w:p>
+          <w:p>
+            <w:pPr>
+              <w:rPr>
+                <w:rFonts w:ascii="Abadi" w:hAnsi="Abadi"/>
+                <w:sz w:val="24"/>
+                <w:szCs w:val="24"/>
+              </w:rPr>
+            </w:pPr>
+          </w:p>
+          <w:p>
+            <w:pPr>
+              <w:rPr>
+                <w:rFonts w:ascii="Abadi" w:hAnsi="Abadi"/>
+                <w:sz w:val="24"/>
+                <w:szCs w:val="24"/>
+              </w:rPr>
+            </w:pPr>
+            <w:r>
+              <w:rPr>
+                <w:rFonts w:ascii="Abadi" w:hAnsi="Abadi"/>
+                <w:sz w:val="24"/>
+                <w:szCs w:val="24"/>
+              </w:rPr>
+              <w:t>It receives the following JSON Object:</w:t>
+            </w:r>
+          </w:p>
+          <w:p>
+            <w:pPr>
+              <w:rPr>
+                <w:rFonts w:ascii="Abadi" w:hAnsi="Abadi"/>
+                <w:sz w:val="24"/>
+                <w:szCs w:val="24"/>
+              </w:rPr>
+            </w:pPr>
+            <w:r>
+              <w:rPr>
+                <w:rFonts w:ascii="Abadi" w:hAnsi="Abadi"/>
+                <w:sz w:val="24"/>
+                <w:szCs w:val="24"/>
+              </w:rPr>
+              <w:t>{</w:t>
+            </w:r>
+          </w:p>
+          <w:p>
+            <w:pPr>
+              <w:rPr>
+                <w:rFonts w:ascii="Abadi" w:hAnsi="Abadi"/>
+                <w:sz w:val="24"/>
+                <w:szCs w:val="24"/>
+              </w:rPr>
+            </w:pPr>
+            <w:r>
+              <w:rPr>
+                <w:rFonts w:ascii="Abadi" w:hAnsi="Abadi"/>
+                <w:sz w:val="24"/>
+                <w:szCs w:val="24"/>
+              </w:rPr>
+              <w:t xml:space="preserve">    </w:t>
+            </w:r>
+            <w:proofErr w:type="gramStart"/>
+            <w:r>
+              <w:rPr>
+                <w:rFonts w:ascii="Abadi" w:hAnsi="Abadi"/>
+                <w:sz w:val="24"/>
+                <w:szCs w:val="24"/>
+              </w:rPr>
+              <w:t>id :</w:t>
+            </w:r>
+            <w:proofErr w:type="gramEnd"/>
+            <w:r>
+              <w:rPr>
+                <w:rFonts w:ascii="Abadi" w:hAnsi="Abadi"/>
+                <w:sz w:val="24"/>
+                <w:szCs w:val="24"/>
+              </w:rPr>
+              <w:t xml:space="preserve"> “20”,</w:t>
+            </w:r>
+          </w:p>
+          <w:p>
+            <w:pPr>
+              <w:rPr>
+                <w:rFonts w:ascii="Abadi" w:hAnsi="Abadi"/>
+                <w:sz w:val="24"/>
+                <w:szCs w:val="24"/>
+              </w:rPr>
+            </w:pPr>
+            <w:r>
+              <w:rPr>
+                <w:rFonts w:ascii="Abadi" w:hAnsi="Abadi"/>
+                <w:sz w:val="24"/>
+                <w:szCs w:val="24"/>
+              </w:rPr>
+              <w:t xml:space="preserve">    name: “Yewo”</w:t>
+            </w:r>
+          </w:p>
+          <w:p>
+            <w:pPr>
+              <w:rPr>
+                <w:rFonts w:ascii="Abadi" w:hAnsi="Abadi"/>
+                <w:sz w:val="24"/>
+                <w:szCs w:val="24"/>
+              </w:rPr>
+            </w:pPr>
+            <w:r>
+              <w:rPr>
+                <w:rFonts w:ascii="Abadi" w:hAnsi="Abadi"/>
+                <w:sz w:val="24"/>
+                <w:szCs w:val="24"/>
+              </w:rPr>
+              <w:t>}</w:t>
+            </w:r>
+          </w:p>
+          <w:p>
+            <w:pPr>
+              <w:rPr>
+                <w:rFonts w:ascii="Abadi" w:hAnsi="Abadi"/>
+                <w:sz w:val="24"/>
+                <w:szCs w:val="24"/>
+              </w:rPr>
+            </w:pPr>
+          </w:p>
+          <w:p>
+            <w:pPr>
+              <w:rPr>
+                <w:rFonts w:ascii="Abadi" w:hAnsi="Abadi"/>
+                <w:sz w:val="24"/>
+                <w:szCs w:val="24"/>
+              </w:rPr>
+            </w:pPr>
+            <w:r>
+              <w:rPr>
+                <w:rFonts w:ascii="Abadi" w:hAnsi="Abadi"/>
+                <w:sz w:val="24"/>
+                <w:szCs w:val="24"/>
+              </w:rPr>
+              <w:t xml:space="preserve">Instead </w:t>
+            </w:r>
+            <w:proofErr w:type="gramStart"/>
+            <w:r>
+              <w:rPr>
+                <w:rFonts w:ascii="Abadi" w:hAnsi="Abadi"/>
+                <w:sz w:val="24"/>
+                <w:szCs w:val="24"/>
+              </w:rPr>
+              <w:t>of :</w:t>
+            </w:r>
+            <w:proofErr w:type="gramEnd"/>
+          </w:p>
+          <w:p>
+            <w:pPr>
+              <w:rPr>
+                <w:rFonts w:ascii="Abadi" w:hAnsi="Abadi"/>
+                <w:sz w:val="24"/>
+                <w:szCs w:val="24"/>
+              </w:rPr>
+            </w:pPr>
+            <w:r>
+              <w:rPr>
+                <w:rFonts w:ascii="Abadi" w:hAnsi="Abadi"/>
+                <w:sz w:val="24"/>
+                <w:szCs w:val="24"/>
+              </w:rPr>
+              <w:t>{</w:t>
+            </w:r>
+          </w:p>
+          <w:p>
+            <w:pPr>
+              <w:rPr>
+                <w:rFonts w:ascii="Abadi" w:hAnsi="Abadi"/>
+                <w:sz w:val="24"/>
+                <w:szCs w:val="24"/>
+              </w:rPr>
+            </w:pPr>
+            <w:r>
+              <w:rPr>
+                <w:rFonts w:ascii="Abadi" w:hAnsi="Abadi"/>
+                <w:sz w:val="24"/>
+                <w:szCs w:val="24"/>
+              </w:rPr>
+              <w:t xml:space="preserve">    </w:t>
+            </w:r>
+            <w:proofErr w:type="gramStart"/>
+            <w:r>
+              <w:rPr>
+                <w:rFonts w:ascii="Abadi" w:hAnsi="Abadi"/>
+                <w:sz w:val="24"/>
+                <w:szCs w:val="24"/>
+              </w:rPr>
+              <w:t>id :</w:t>
+            </w:r>
+            <w:proofErr w:type="gramEnd"/>
+            <w:r>
+              <w:rPr>
+                <w:rFonts w:ascii="Abadi" w:hAnsi="Abadi"/>
+                <w:sz w:val="24"/>
+                <w:szCs w:val="24"/>
+              </w:rPr>
+              <w:t xml:space="preserve"> 20,</w:t>
+            </w:r>
+          </w:p>
+          <w:p>
+            <w:pPr>
+              <w:rPr>
+                <w:rFonts w:ascii="Abadi" w:hAnsi="Abadi"/>
+                <w:sz w:val="24"/>
+                <w:szCs w:val="24"/>
+              </w:rPr>
+            </w:pPr>
+            <w:r>
+              <w:rPr>
+                <w:rFonts w:ascii="Abadi" w:hAnsi="Abadi"/>
+                <w:sz w:val="24"/>
+                <w:szCs w:val="24"/>
+              </w:rPr>
+              <w:t xml:space="preserve">    name: “Yewo”</w:t>
+            </w:r>
+          </w:p>
+          <w:p>
+            <w:pPr>
+              <w:rPr>
+                <w:rFonts w:ascii="Abadi" w:hAnsi="Abadi"/>
+                <w:sz w:val="24"/>
+                <w:szCs w:val="24"/>
+              </w:rPr>
+            </w:pPr>
+            <w:r>
+              <w:rPr>
+                <w:rFonts w:ascii="Abadi" w:hAnsi="Abadi"/>
+                <w:sz w:val="24"/>
+                <w:szCs w:val="24"/>
+              </w:rPr>
+              <w:t>}</w:t>
+            </w:r>
+          </w:p>
+          <w:p>
+            <w:pPr>
+              <w:rPr>
+                <w:rFonts w:ascii="Abadi" w:hAnsi="Abadi"/>
+                <w:sz w:val="24"/>
+                <w:szCs w:val="24"/>
+              </w:rPr>
+            </w:pPr>
+          </w:p>
+          <w:p>
+            <w:pPr>
+              <w:rPr>
+                <w:rFonts w:ascii="Abadi" w:hAnsi="Abadi"/>
+                <w:sz w:val="24"/>
+                <w:szCs w:val="24"/>
+              </w:rPr>
+            </w:pPr>
+          </w:p>
+        </w:tc>
+        <w:tc>
+          <w:tcPr>
+            <w:tcW w:w="2695" w:type="dxa"/>
+          </w:tcPr>
+          <w:p>
+            <w:pPr>
+              <w:rPr>
+                <w:rFonts w:ascii="Abadi" w:hAnsi="Abadi"/>
+                <w:sz w:val="24"/>
+                <w:szCs w:val="24"/>
+              </w:rPr>
+            </w:pPr>
+            <w:r>
+              <w:rPr>
+                <w:rFonts w:ascii="Abadi" w:hAnsi="Abadi"/>
+                <w:sz w:val="24"/>
+                <w:szCs w:val="24"/>
+              </w:rPr>
+              <w:t>Make the necessary changes to either the application sending the request of the API receiving the request.</w:t>
+            </w:r>
+          </w:p>
+        </w:tc>
+      </w:tr>
+      <w:tr>
+        <w:tc>
+          <w:tcPr>
+            <w:tcW w:w="1499" w:type="dxa"/>
+          </w:tcPr>
+          <w:p>
+            <w:pPr>
+              <w:rPr>
+                <w:rFonts w:ascii="Abadi" w:hAnsi="Abadi"/>
+                <w:sz w:val="24"/>
+                <w:szCs w:val="24"/>
+              </w:rPr>
+            </w:pPr>
+          </w:p>
+        </w:tc>
+        <w:tc>
+          <w:tcPr>
+            <w:tcW w:w="4436" w:type="dxa"/>
+          </w:tcPr>
+          <w:p>
+            <w:pPr>
+              <w:rPr>
+                <w:rFonts w:ascii="Abadi" w:hAnsi="Abadi"/>
+                <w:sz w:val="24"/>
+                <w:szCs w:val="24"/>
+              </w:rPr>
+            </w:pPr>
+          </w:p>
+        </w:tc>
+        <w:tc>
+          <w:tcPr>
+            <w:tcW w:w="2695" w:type="dxa"/>
+          </w:tcPr>
+          <w:p>
+            <w:pPr>
+              <w:rPr>
+                <w:rFonts w:ascii="Abadi" w:hAnsi="Abadi"/>
+                <w:sz w:val="24"/>
+                <w:szCs w:val="24"/>
+              </w:rPr>
+            </w:pPr>
+          </w:p>
+        </w:tc>
+      </w:tr>
+      <w:tr>
+        <w:tc>
+          <w:tcPr>
+            <w:tcW w:w="1499" w:type="dxa"/>
+          </w:tcPr>
+          <w:p>
+            <w:pPr>
+              <w:rPr>
+                <w:rFonts w:ascii="Abadi" w:hAnsi="Abadi"/>
+                <w:sz w:val="24"/>
+                <w:szCs w:val="24"/>
+              </w:rPr>
+            </w:pPr>
+          </w:p>
+        </w:tc>
+        <w:tc>
+          <w:tcPr>
+            <w:tcW w:w="4436" w:type="dxa"/>
+          </w:tcPr>
+          <w:p>
+            <w:pPr>
+              <w:rPr>
+                <w:rFonts w:ascii="Abadi" w:hAnsi="Abadi"/>
+                <w:sz w:val="24"/>
+                <w:szCs w:val="24"/>
+              </w:rPr>
+            </w:pPr>
+          </w:p>
+        </w:tc>
+        <w:tc>
+          <w:tcPr>
+            <w:tcW w:w="2695" w:type="dxa"/>
+          </w:tcPr>
+          <w:p>
+            <w:pPr>
+              <w:rPr>
+                <w:rFonts w:ascii="Abadi" w:hAnsi="Abadi"/>
+                <w:sz w:val="24"/>
+                <w:szCs w:val="24"/>
+              </w:rPr>
+            </w:pPr>
+          </w:p>
+        </w:tc>
+      </w:tr>
+    </w:tbl>
+    <w:p>
+      <w:pPr>
         <w:rPr>
           <w:rFonts w:ascii="Abadi" w:hAnsi="Abadi"/>
           <w:sz w:val="24"/>

</xml_diff>